<commit_message>
module-10_3 updated on 25.3.23 at 07:58am from home
</commit_message>
<xml_diff>
--- a/module-10_3/module-10_3.docx
+++ b/module-10_3/module-10_3.docx
@@ -59,29 +59,112 @@
           <w:sz w:val="24"/>
           <w:szCs w:val="24"/>
         </w:rPr>
-        <w:t xml:space="preserve">Project Name: </w:t>
-      </w:r>
-      <w:r>
-        <w:rPr>
-          <w:sz w:val="24"/>
-          <w:szCs w:val="24"/>
-        </w:rPr>
-        <w:t xml:space="preserve">Email &amp; Password validation using </w:t>
-      </w:r>
-      <w:r>
-        <w:rPr>
-          <w:sz w:val="24"/>
-          <w:szCs w:val="24"/>
-        </w:rPr>
-        <w:t xml:space="preserve">useReducer &amp; </w:t>
-      </w:r>
-      <w:r>
-        <w:rPr>
-          <w:sz w:val="24"/>
-          <w:szCs w:val="24"/>
-        </w:rPr>
-        <w:t>useEffects</w:t>
-      </w:r>
+        <w:t>[module</w:t>
+      </w:r>
+      <w:r>
+        <w:rPr>
+          <w:sz w:val="24"/>
+          <w:szCs w:val="24"/>
+        </w:rPr>
+        <w:t>-10_</w:t>
+      </w:r>
+      <w:r>
+        <w:rPr>
+          <w:sz w:val="24"/>
+          <w:szCs w:val="24"/>
+        </w:rPr>
+        <w:t>3</w:t>
+      </w:r>
+      <w:r>
+        <w:rPr>
+          <w:sz w:val="24"/>
+          <w:szCs w:val="24"/>
+        </w:rPr>
+        <w:t>:</w:t>
+      </w:r>
+      <w:r>
+        <w:rPr>
+          <w:sz w:val="24"/>
+          <w:szCs w:val="24"/>
+        </w:rPr>
+        <w:t xml:space="preserve"> </w:t>
+      </w:r>
+      <w:r>
+        <w:rPr>
+          <w:sz w:val="24"/>
+          <w:szCs w:val="24"/>
+        </w:rPr>
+        <w:t>module-10_</w:t>
+      </w:r>
+      <w:r>
+        <w:rPr>
+          <w:sz w:val="24"/>
+          <w:szCs w:val="24"/>
+        </w:rPr>
+        <w:t>3</w:t>
+      </w:r>
+      <w:r>
+        <w:rPr>
+          <w:sz w:val="24"/>
+          <w:szCs w:val="24"/>
+        </w:rPr>
+        <w:t xml:space="preserve"> is about </w:t>
+      </w:r>
+      <w:r>
+        <w:rPr>
+          <w:sz w:val="24"/>
+          <w:szCs w:val="24"/>
+        </w:rPr>
+        <w:t>react context</w:t>
+      </w:r>
+      <w:r>
+        <w:rPr>
+          <w:sz w:val="24"/>
+          <w:szCs w:val="24"/>
+        </w:rPr>
+        <w:t>.</w:t>
+      </w:r>
+    </w:p>
+    <w:p>
+      <w:pPr>
+        <w:spacing w:after="0" w:line="276" w:lineRule="auto"/>
+        <w:rPr>
+          <w:sz w:val="24"/>
+          <w:szCs w:val="24"/>
+        </w:rPr>
+      </w:pPr>
+      <w:r>
+        <w:rPr>
+          <w:sz w:val="24"/>
+          <w:szCs w:val="24"/>
+        </w:rPr>
+        <w:t xml:space="preserve">Project Name: Email &amp; Password validation using </w:t>
+      </w:r>
+      <w:proofErr w:type="spellStart"/>
+      <w:r>
+        <w:rPr>
+          <w:sz w:val="24"/>
+          <w:szCs w:val="24"/>
+        </w:rPr>
+        <w:t>useReducer</w:t>
+      </w:r>
+      <w:proofErr w:type="spellEnd"/>
+      <w:r>
+        <w:rPr>
+          <w:sz w:val="24"/>
+          <w:szCs w:val="24"/>
+        </w:rPr>
+        <w:t xml:space="preserve"> &amp; </w:t>
+      </w:r>
+      <w:proofErr w:type="spellStart"/>
+      <w:r>
+        <w:rPr>
+          <w:sz w:val="24"/>
+          <w:szCs w:val="24"/>
+        </w:rPr>
+        <w:t>useEffect</w:t>
+      </w:r>
+      <w:proofErr w:type="spellEnd"/>
       <w:r>
         <w:rPr>
           <w:sz w:val="24"/>
@@ -96,33 +179,94 @@
         </w:rPr>
         <w:br/>
       </w:r>
-      <w:r>
-        <w:rPr>
-          <w:sz w:val="24"/>
-          <w:szCs w:val="24"/>
-        </w:rPr>
-        <w:t>[module</w:t>
-      </w:r>
-      <w:r>
-        <w:rPr>
-          <w:sz w:val="24"/>
-          <w:szCs w:val="24"/>
-        </w:rPr>
-        <w:t>-10_</w:t>
-      </w:r>
-      <w:r>
-        <w:rPr>
-          <w:sz w:val="24"/>
-          <w:szCs w:val="24"/>
-        </w:rPr>
-        <w:t>3</w:t>
-      </w:r>
-      <w:r>
-        <w:rPr>
-          <w:sz w:val="24"/>
-          <w:szCs w:val="24"/>
-        </w:rPr>
-        <w:t>:</w:t>
+    </w:p>
+    <w:p>
+      <w:pPr>
+        <w:spacing w:after="0" w:line="276" w:lineRule="auto"/>
+        <w:rPr>
+          <w:sz w:val="24"/>
+          <w:szCs w:val="24"/>
+        </w:rPr>
+      </w:pPr>
+      <w:r>
+        <w:rPr>
+          <w:sz w:val="24"/>
+          <w:szCs w:val="24"/>
+        </w:rPr>
+        <w:t>module 10_3 starts here...</w:t>
+      </w:r>
+    </w:p>
+    <w:p>
+      <w:pPr>
+        <w:spacing w:after="0" w:line="276" w:lineRule="auto"/>
+        <w:rPr>
+          <w:sz w:val="24"/>
+          <w:szCs w:val="24"/>
+        </w:rPr>
+      </w:pPr>
+      <w:r>
+        <w:rPr>
+          <w:sz w:val="24"/>
+          <w:szCs w:val="24"/>
+        </w:rPr>
+        <w:t>tutorial: 13-14</w:t>
+      </w:r>
+    </w:p>
+    <w:p>
+      <w:pPr>
+        <w:spacing w:after="0" w:line="276" w:lineRule="auto"/>
+        <w:rPr>
+          <w:sz w:val="24"/>
+          <w:szCs w:val="24"/>
+        </w:rPr>
+      </w:pPr>
+      <w:proofErr w:type="gramStart"/>
+      <w:r>
+        <w:rPr>
+          <w:sz w:val="24"/>
+          <w:szCs w:val="24"/>
+        </w:rPr>
+        <w:t>context,,,</w:t>
+      </w:r>
+      <w:proofErr w:type="gramEnd"/>
+    </w:p>
+    <w:p>
+      <w:pPr>
+        <w:spacing w:after="0" w:line="276" w:lineRule="auto"/>
+        <w:rPr>
+          <w:sz w:val="24"/>
+          <w:szCs w:val="24"/>
+        </w:rPr>
+      </w:pPr>
+      <w:r>
+        <w:rPr>
+          <w:sz w:val="24"/>
+          <w:szCs w:val="24"/>
+        </w:rPr>
+        <w:t xml:space="preserve">pass data from a parent component to its descendant components, </w:t>
+      </w:r>
+    </w:p>
+    <w:p>
+      <w:pPr>
+        <w:spacing w:after="0" w:line="276" w:lineRule="auto"/>
+        <w:rPr>
+          <w:sz w:val="24"/>
+          <w:szCs w:val="24"/>
+        </w:rPr>
+      </w:pPr>
+      <w:r>
+        <w:rPr>
+          <w:sz w:val="24"/>
+          <w:szCs w:val="24"/>
+        </w:rPr>
+        <w:t xml:space="preserve">the need to pass the data </w:t>
+      </w:r>
+      <w:r>
+        <w:rPr>
+          <w:sz w:val="24"/>
+          <w:szCs w:val="24"/>
+        </w:rPr>
+        <w:t>without</w:t>
       </w:r>
       <w:r>
         <w:rPr>
@@ -136,140 +280,50 @@
           <w:sz w:val="24"/>
           <w:szCs w:val="24"/>
         </w:rPr>
-        <w:t>module-10_</w:t>
-      </w:r>
-      <w:r>
-        <w:rPr>
-          <w:sz w:val="24"/>
-          <w:szCs w:val="24"/>
-        </w:rPr>
-        <w:t>3</w:t>
-      </w:r>
-      <w:r>
-        <w:rPr>
-          <w:sz w:val="24"/>
-          <w:szCs w:val="24"/>
-        </w:rPr>
-        <w:t xml:space="preserve"> is about </w:t>
-      </w:r>
-      <w:r>
-        <w:rPr>
-          <w:sz w:val="24"/>
-          <w:szCs w:val="24"/>
-        </w:rPr>
-        <w:t>react context</w:t>
-      </w:r>
-      <w:r>
-        <w:rPr>
-          <w:sz w:val="24"/>
-          <w:szCs w:val="24"/>
-        </w:rPr>
-        <w:t>.</w:t>
-      </w:r>
-    </w:p>
-    <w:p>
-      <w:pPr>
-        <w:spacing w:after="0" w:line="276" w:lineRule="auto"/>
-        <w:rPr>
-          <w:sz w:val="24"/>
-          <w:szCs w:val="24"/>
-        </w:rPr>
-      </w:pPr>
-      <w:r>
-        <w:rPr>
-          <w:sz w:val="24"/>
-          <w:szCs w:val="24"/>
-        </w:rPr>
-        <w:t>module 10_3 starts here...</w:t>
-      </w:r>
-    </w:p>
-    <w:p>
-      <w:pPr>
-        <w:spacing w:after="0" w:line="276" w:lineRule="auto"/>
-        <w:rPr>
-          <w:sz w:val="24"/>
-          <w:szCs w:val="24"/>
-        </w:rPr>
-      </w:pPr>
-      <w:r>
-        <w:rPr>
-          <w:sz w:val="24"/>
-          <w:szCs w:val="24"/>
-        </w:rPr>
-        <w:t>tutorial: 13-14</w:t>
-      </w:r>
-    </w:p>
-    <w:p>
-      <w:pPr>
-        <w:spacing w:after="0" w:line="276" w:lineRule="auto"/>
-        <w:rPr>
-          <w:sz w:val="24"/>
-          <w:szCs w:val="24"/>
-        </w:rPr>
-      </w:pPr>
-      <w:r>
-        <w:rPr>
-          <w:sz w:val="24"/>
-          <w:szCs w:val="24"/>
-        </w:rPr>
-        <w:t>context,,,</w:t>
-      </w:r>
-    </w:p>
-    <w:p>
-      <w:pPr>
-        <w:spacing w:after="0" w:line="276" w:lineRule="auto"/>
-        <w:rPr>
-          <w:sz w:val="24"/>
-          <w:szCs w:val="24"/>
-        </w:rPr>
-      </w:pPr>
-      <w:r>
-        <w:rPr>
-          <w:sz w:val="24"/>
-          <w:szCs w:val="24"/>
-        </w:rPr>
-        <w:t xml:space="preserve">pass data from a parent component to its descendant components, </w:t>
-      </w:r>
-    </w:p>
-    <w:p>
-      <w:pPr>
-        <w:spacing w:after="0" w:line="276" w:lineRule="auto"/>
-        <w:rPr>
-          <w:sz w:val="24"/>
-          <w:szCs w:val="24"/>
-        </w:rPr>
-      </w:pPr>
-      <w:r>
-        <w:rPr>
-          <w:sz w:val="24"/>
-          <w:szCs w:val="24"/>
-        </w:rPr>
-        <w:t>without the need to pass the data through props or intermediate components. =&gt; createContext</w:t>
-      </w:r>
-    </w:p>
-    <w:p>
-      <w:pPr>
-        <w:spacing w:after="0" w:line="276" w:lineRule="auto"/>
-        <w:rPr>
-          <w:sz w:val="24"/>
-          <w:szCs w:val="24"/>
-        </w:rPr>
-      </w:pPr>
-    </w:p>
-    <w:p>
-      <w:pPr>
-        <w:spacing w:after="0" w:line="276" w:lineRule="auto"/>
-        <w:rPr>
-          <w:sz w:val="24"/>
-          <w:szCs w:val="24"/>
-        </w:rPr>
-      </w:pPr>
-      <w:r>
-        <w:rPr>
-          <w:sz w:val="24"/>
-          <w:szCs w:val="24"/>
-        </w:rPr>
-        <w:t>createContext =&gt;</w:t>
+        <w:t xml:space="preserve">through props or intermediate components. =&gt; </w:t>
+      </w:r>
+      <w:proofErr w:type="spellStart"/>
+      <w:r>
+        <w:rPr>
+          <w:sz w:val="24"/>
+          <w:szCs w:val="24"/>
+        </w:rPr>
+        <w:t>createContext</w:t>
+      </w:r>
+      <w:proofErr w:type="spellEnd"/>
+    </w:p>
+    <w:p>
+      <w:pPr>
+        <w:spacing w:after="0" w:line="276" w:lineRule="auto"/>
+        <w:rPr>
+          <w:sz w:val="24"/>
+          <w:szCs w:val="24"/>
+        </w:rPr>
+      </w:pPr>
+    </w:p>
+    <w:p>
+      <w:pPr>
+        <w:spacing w:after="0" w:line="276" w:lineRule="auto"/>
+        <w:rPr>
+          <w:sz w:val="24"/>
+          <w:szCs w:val="24"/>
+        </w:rPr>
+      </w:pPr>
+      <w:proofErr w:type="spellStart"/>
+      <w:r>
+        <w:rPr>
+          <w:sz w:val="24"/>
+          <w:szCs w:val="24"/>
+        </w:rPr>
+        <w:t>createContext</w:t>
+      </w:r>
+      <w:proofErr w:type="spellEnd"/>
+      <w:r>
+        <w:rPr>
+          <w:sz w:val="24"/>
+          <w:szCs w:val="24"/>
+        </w:rPr>
+        <w:t xml:space="preserve"> =&gt;</w:t>
       </w:r>
     </w:p>
     <w:p>
@@ -326,7 +380,39 @@
           <w:sz w:val="24"/>
           <w:szCs w:val="24"/>
         </w:rPr>
-        <w:t xml:space="preserve">&lt;AuthContext.Provider value={CONTEXT}&gt; = this provides the context through the childs &amp; 'value' is a </w:t>
+        <w:t>&lt;</w:t>
+      </w:r>
+      <w:proofErr w:type="spellStart"/>
+      <w:r>
+        <w:rPr>
+          <w:sz w:val="24"/>
+          <w:szCs w:val="24"/>
+        </w:rPr>
+        <w:t>AuthContext.Provider</w:t>
+      </w:r>
+      <w:proofErr w:type="spellEnd"/>
+      <w:r>
+        <w:rPr>
+          <w:sz w:val="24"/>
+          <w:szCs w:val="24"/>
+        </w:rPr>
+        <w:t xml:space="preserve"> value={CONTEXT}&gt; = this provides the context through the </w:t>
+      </w:r>
+      <w:proofErr w:type="spellStart"/>
+      <w:r>
+        <w:rPr>
+          <w:sz w:val="24"/>
+          <w:szCs w:val="24"/>
+        </w:rPr>
+        <w:t>childs</w:t>
+      </w:r>
+      <w:proofErr w:type="spellEnd"/>
+      <w:r>
+        <w:rPr>
+          <w:sz w:val="24"/>
+          <w:szCs w:val="24"/>
+        </w:rPr>
+        <w:t xml:space="preserve"> &amp; 'value' is a </w:t>
       </w:r>
       <w:r>
         <w:rPr>
@@ -381,23 +467,71 @@
           <w:sz w:val="24"/>
           <w:szCs w:val="24"/>
         </w:rPr>
-        <w:t>&lt;AuthContext.Consumer&gt; {(context) =&gt; {}}  ---&gt;&gt;&gt; Consumer takes a child which returns a function &amp; that function holds the context.</w:t>
-      </w:r>
-    </w:p>
-    <w:p>
-      <w:pPr>
-        <w:spacing w:after="0" w:line="276" w:lineRule="auto"/>
-        <w:rPr>
-          <w:sz w:val="24"/>
-          <w:szCs w:val="24"/>
-        </w:rPr>
-      </w:pPr>
-      <w:r>
-        <w:rPr>
-          <w:sz w:val="24"/>
-          <w:szCs w:val="24"/>
-        </w:rPr>
-        <w:t>In this module module-10_3, we have used &lt;AuthContext.Consumer&gt;</w:t>
+        <w:t>&lt;</w:t>
+      </w:r>
+      <w:proofErr w:type="spellStart"/>
+      <w:r>
+        <w:rPr>
+          <w:sz w:val="24"/>
+          <w:szCs w:val="24"/>
+        </w:rPr>
+        <w:t>AuthContext.Consumer</w:t>
+      </w:r>
+      <w:proofErr w:type="spellEnd"/>
+      <w:r>
+        <w:rPr>
+          <w:sz w:val="24"/>
+          <w:szCs w:val="24"/>
+        </w:rPr>
+        <w:t>&gt; {(context) =&gt; {</w:t>
+      </w:r>
+      <w:proofErr w:type="gramStart"/>
+      <w:r>
+        <w:rPr>
+          <w:sz w:val="24"/>
+          <w:szCs w:val="24"/>
+        </w:rPr>
+        <w:t>}}  ---</w:t>
+      </w:r>
+      <w:proofErr w:type="gramEnd"/>
+      <w:r>
+        <w:rPr>
+          <w:sz w:val="24"/>
+          <w:szCs w:val="24"/>
+        </w:rPr>
+        <w:t>&gt;&gt;&gt; Consumer takes a child which returns a function &amp; that function holds the context.</w:t>
+      </w:r>
+    </w:p>
+    <w:p>
+      <w:pPr>
+        <w:spacing w:after="0" w:line="276" w:lineRule="auto"/>
+        <w:rPr>
+          <w:sz w:val="24"/>
+          <w:szCs w:val="24"/>
+        </w:rPr>
+      </w:pPr>
+      <w:r>
+        <w:rPr>
+          <w:sz w:val="24"/>
+          <w:szCs w:val="24"/>
+        </w:rPr>
+        <w:t>In this module module-10_3, we have used &lt;</w:t>
+      </w:r>
+      <w:proofErr w:type="spellStart"/>
+      <w:r>
+        <w:rPr>
+          <w:sz w:val="24"/>
+          <w:szCs w:val="24"/>
+        </w:rPr>
+        <w:t>AuthContext.Consumer</w:t>
+      </w:r>
+      <w:proofErr w:type="spellEnd"/>
+      <w:r>
+        <w:rPr>
+          <w:sz w:val="24"/>
+          <w:szCs w:val="24"/>
+        </w:rPr>
+        <w:t>&gt;</w:t>
       </w:r>
     </w:p>
     <w:p>
@@ -425,12 +559,21 @@
           <w:szCs w:val="24"/>
         </w:rPr>
       </w:pPr>
-      <w:r>
-        <w:rPr>
-          <w:sz w:val="24"/>
-          <w:szCs w:val="24"/>
-        </w:rPr>
-        <w:t>useContext hook</w:t>
+      <w:proofErr w:type="spellStart"/>
+      <w:r>
+        <w:rPr>
+          <w:sz w:val="24"/>
+          <w:szCs w:val="24"/>
+        </w:rPr>
+        <w:t>useContext</w:t>
+      </w:r>
+      <w:proofErr w:type="spellEnd"/>
+      <w:r>
+        <w:rPr>
+          <w:sz w:val="24"/>
+          <w:szCs w:val="24"/>
+        </w:rPr>
+        <w:t xml:space="preserve"> hook</w:t>
       </w:r>
     </w:p>
     <w:p>

</xml_diff>